<commit_message>
0310-refactor the code and SDD
</commit_message>
<xml_diff>
--- a/Sorting visualizer SDD.docx
+++ b/Sorting visualizer SDD.docx
@@ -475,13 +475,31 @@
         <w:t>A</w:t>
       </w:r>
       <w:r>
-        <w:t xml:space="preserve"> new function from </w:t>
+        <w:t xml:space="preserve"> </w:t>
+      </w:r>
+      <w:r>
+        <w:t>module</w:t>
+      </w:r>
+      <w:r>
+        <w:t xml:space="preserve"> from </w:t>
       </w:r>
       <w:r>
         <w:t xml:space="preserve">the </w:t>
       </w:r>
       <w:r>
-        <w:t xml:space="preserve">redux-toolkit module contains both states and reducers at once and make redux code easier to read. </w:t>
+        <w:t>redux-toolkit contains both states and reducers at once and make redux code easier to read</w:t>
+      </w:r>
+      <w:r>
+        <w:rPr>
+          <w:rFonts w:hint="eastAsia"/>
+        </w:rPr>
+        <w:t xml:space="preserve"> </w:t>
+      </w:r>
+      <w:r>
+        <w:t>and maintain</w:t>
+      </w:r>
+      <w:r>
+        <w:t xml:space="preserve">. </w:t>
       </w:r>
     </w:p>
     <w:p>
@@ -555,7 +573,7 @@
                     <pic:cNvPicPr/>
                   </pic:nvPicPr>
                   <pic:blipFill>
-                    <a:blip r:embed="rId5">
+                    <a:blip r:embed="rId6">
                       <a:extLst>
                         <a:ext uri="{28A0092B-C50C-407E-A947-70E740481C1C}">
                           <a14:useLocalDpi xmlns:a14="http://schemas.microsoft.com/office/drawing/2010/main" val="0"/>
@@ -889,7 +907,10 @@
               <w:ind w:firstLineChars="0" w:firstLine="0"/>
             </w:pPr>
             <w:r>
-              <w:t>Size</w:t>
+              <w:t>s</w:t>
+            </w:r>
+            <w:r>
+              <w:t>ize</w:t>
             </w:r>
           </w:p>
         </w:tc>
@@ -908,7 +929,7 @@
               <w:t>A state to control array size, value is from 4 to 10</w:t>
             </w:r>
             <w:r>
-              <w:t>0</w:t>
+              <w:t>3 bars</w:t>
             </w:r>
           </w:p>
         </w:tc>
@@ -930,7 +951,10 @@
               <w:ind w:firstLineChars="0" w:firstLine="0"/>
             </w:pPr>
             <w:r>
-              <w:t>Speed</w:t>
+              <w:t>s</w:t>
+            </w:r>
+            <w:r>
+              <w:t>peed</w:t>
             </w:r>
           </w:p>
         </w:tc>
@@ -951,8 +975,6 @@
             <w:r>
               <w:t>00</w:t>
             </w:r>
-            <w:bookmarkStart w:id="0" w:name="_GoBack"/>
-            <w:bookmarkEnd w:id="0"/>
             <w:r>
               <w:t>ms per frame</w:t>
             </w:r>
@@ -1001,6 +1023,115 @@
             </w:pPr>
             <w:r>
               <w:t>A state to record whether the program is running or not and keep the user from changing settings during the process</w:t>
+            </w:r>
+          </w:p>
+        </w:tc>
+      </w:tr>
+      <w:tr>
+        <w:trPr>
+          <w:gridAfter w:val="1"/>
+          <w:wAfter w:w="10" w:type="dxa"/>
+        </w:trPr>
+        <w:tc>
+          <w:tcPr>
+            <w:tcW w:w="1980" w:type="dxa"/>
+            <w:tcBorders>
+              <w:left w:val="single" w:sz="12" w:space="0" w:color="auto"/>
+            </w:tcBorders>
+          </w:tcPr>
+          <w:p>
+            <w:pPr>
+              <w:ind w:firstLineChars="0" w:firstLine="0"/>
+            </w:pPr>
+            <w:proofErr w:type="spellStart"/>
+            <w:r>
+              <w:t>sortedData</w:t>
+            </w:r>
+            <w:proofErr w:type="spellEnd"/>
+          </w:p>
+        </w:tc>
+        <w:tc>
+          <w:tcPr>
+            <w:tcW w:w="6316" w:type="dxa"/>
+            <w:tcBorders>
+              <w:right w:val="single" w:sz="12" w:space="0" w:color="auto"/>
+            </w:tcBorders>
+          </w:tcPr>
+          <w:p>
+            <w:pPr>
+              <w:ind w:firstLineChars="0" w:firstLine="0"/>
+            </w:pPr>
+            <w:r>
+              <w:rPr>
+                <w:rFonts w:hint="eastAsia"/>
+              </w:rPr>
+              <w:t>A</w:t>
+            </w:r>
+            <w:r>
+              <w:t xml:space="preserve"> state to </w:t>
+            </w:r>
+            <w:proofErr w:type="spellStart"/>
+            <w:r>
+              <w:t>stored</w:t>
+            </w:r>
+            <w:proofErr w:type="spellEnd"/>
+            <w:r>
+              <w:t xml:space="preserve"> the results.</w:t>
+            </w:r>
+          </w:p>
+        </w:tc>
+      </w:tr>
+      <w:tr>
+        <w:trPr>
+          <w:gridAfter w:val="1"/>
+          <w:wAfter w:w="10" w:type="dxa"/>
+        </w:trPr>
+        <w:tc>
+          <w:tcPr>
+            <w:tcW w:w="1980" w:type="dxa"/>
+            <w:tcBorders>
+              <w:left w:val="single" w:sz="12" w:space="0" w:color="auto"/>
+            </w:tcBorders>
+          </w:tcPr>
+          <w:p>
+            <w:pPr>
+              <w:ind w:firstLineChars="0" w:firstLine="0"/>
+              <w:rPr>
+                <w:rFonts w:hint="eastAsia"/>
+              </w:rPr>
+            </w:pPr>
+            <w:proofErr w:type="spellStart"/>
+            <w:r>
+              <w:rPr>
+                <w:rFonts w:hint="eastAsia"/>
+              </w:rPr>
+              <w:t>i</w:t>
+            </w:r>
+            <w:r>
+              <w:t>sReadyToSort</w:t>
+            </w:r>
+            <w:proofErr w:type="spellEnd"/>
+          </w:p>
+        </w:tc>
+        <w:tc>
+          <w:tcPr>
+            <w:tcW w:w="6316" w:type="dxa"/>
+            <w:tcBorders>
+              <w:right w:val="single" w:sz="12" w:space="0" w:color="auto"/>
+            </w:tcBorders>
+          </w:tcPr>
+          <w:p>
+            <w:pPr>
+              <w:ind w:firstLineChars="0" w:firstLine="0"/>
+            </w:pPr>
+            <w:r>
+              <w:rPr>
+                <w:rFonts w:hint="eastAsia"/>
+              </w:rPr>
+              <w:t>A</w:t>
+            </w:r>
+            <w:r>
+              <w:t xml:space="preserve"> state to control the visibility of the show button.</w:t>
             </w:r>
           </w:p>
         </w:tc>
@@ -1440,7 +1571,7 @@
               <w:ind w:firstLineChars="0" w:firstLine="0"/>
             </w:pPr>
             <w:r>
-              <w:t>A button that can sort the data in an array and play the sorting process on the screen</w:t>
+              <w:t>A button that play the sorting process on the screen</w:t>
             </w:r>
           </w:p>
         </w:tc>
@@ -1478,7 +1609,7 @@
       <w:tr>
         <w:tc>
           <w:tcPr>
-            <w:tcW w:w="8296" w:type="dxa"/>
+            <w:tcW w:w="8276" w:type="dxa"/>
             <w:gridSpan w:val="2"/>
           </w:tcPr>
           <w:p>
@@ -1501,7 +1632,7 @@
       <w:tr>
         <w:tc>
           <w:tcPr>
-            <w:tcW w:w="8296" w:type="dxa"/>
+            <w:tcW w:w="8276" w:type="dxa"/>
             <w:gridSpan w:val="2"/>
           </w:tcPr>
           <w:p>
@@ -1533,26 +1664,33 @@
       <w:tr>
         <w:tc>
           <w:tcPr>
-            <w:tcW w:w="1980" w:type="dxa"/>
-          </w:tcPr>
-          <w:p>
-            <w:pPr>
-              <w:ind w:firstLineChars="0" w:firstLine="0"/>
-              <w:rPr>
-                <w:b/>
-              </w:rPr>
-            </w:pPr>
-            <w:r>
-              <w:rPr>
-                <w:b/>
-              </w:rPr>
-              <w:t>Element</w:t>
-            </w:r>
-          </w:p>
-        </w:tc>
-        <w:tc>
-          <w:tcPr>
-            <w:tcW w:w="6316" w:type="dxa"/>
+            <w:tcW w:w="1977" w:type="dxa"/>
+          </w:tcPr>
+          <w:p>
+            <w:pPr>
+              <w:ind w:firstLineChars="0" w:firstLine="0"/>
+              <w:rPr>
+                <w:b/>
+              </w:rPr>
+            </w:pPr>
+            <w:r>
+              <w:rPr>
+                <w:rFonts w:hint="eastAsia"/>
+                <w:b/>
+              </w:rPr>
+              <w:t>S</w:t>
+            </w:r>
+            <w:r>
+              <w:rPr>
+                <w:b/>
+              </w:rPr>
+              <w:t>tate</w:t>
+            </w:r>
+          </w:p>
+        </w:tc>
+        <w:tc>
+          <w:tcPr>
+            <w:tcW w:w="6299" w:type="dxa"/>
           </w:tcPr>
           <w:p>
             <w:pPr>
@@ -1580,35 +1718,38 @@
       <w:tr>
         <w:tc>
           <w:tcPr>
-            <w:tcW w:w="1980" w:type="dxa"/>
-          </w:tcPr>
-          <w:p>
-            <w:pPr>
-              <w:ind w:firstLineChars="0" w:firstLine="0"/>
-            </w:pPr>
-            <w:r>
-              <w:t>Body container</w:t>
-            </w:r>
-          </w:p>
-        </w:tc>
-        <w:tc>
-          <w:tcPr>
-            <w:tcW w:w="6316" w:type="dxa"/>
-          </w:tcPr>
-          <w:p>
-            <w:pPr>
-              <w:ind w:firstLineChars="0" w:firstLine="0"/>
-            </w:pPr>
-            <w:r>
-              <w:t>A container contains a set of bar elements with different key, height, and background color</w:t>
-            </w:r>
-          </w:p>
-        </w:tc>
-      </w:tr>
-      <w:tr>
-        <w:tc>
-          <w:tcPr>
-            <w:tcW w:w="1980" w:type="dxa"/>
+            <w:tcW w:w="1977" w:type="dxa"/>
+          </w:tcPr>
+          <w:p>
+            <w:pPr>
+              <w:ind w:firstLineChars="0" w:firstLine="0"/>
+            </w:pPr>
+            <w:r>
+              <w:t>array</w:t>
+            </w:r>
+          </w:p>
+        </w:tc>
+        <w:tc>
+          <w:tcPr>
+            <w:tcW w:w="6299" w:type="dxa"/>
+          </w:tcPr>
+          <w:p>
+            <w:pPr>
+              <w:ind w:firstLineChars="0" w:firstLine="0"/>
+            </w:pPr>
+            <w:r>
+              <w:t xml:space="preserve">A </w:t>
+            </w:r>
+            <w:r>
+              <w:t>state to store the data shown on the screen.</w:t>
+            </w:r>
+          </w:p>
+        </w:tc>
+      </w:tr>
+      <w:tr>
+        <w:tc>
+          <w:tcPr>
+            <w:tcW w:w="1977" w:type="dxa"/>
           </w:tcPr>
           <w:p>
             <w:pPr>
@@ -1616,20 +1757,29 @@
               <w:jc w:val="left"/>
             </w:pPr>
             <w:r>
-              <w:t>Timer</w:t>
-            </w:r>
-          </w:p>
-        </w:tc>
-        <w:tc>
-          <w:tcPr>
-            <w:tcW w:w="6316" w:type="dxa"/>
-          </w:tcPr>
-          <w:p>
-            <w:pPr>
-              <w:ind w:firstLineChars="0" w:firstLine="0"/>
-            </w:pPr>
-            <w:r>
-              <w:t>A label that can show much time it takes to show animation</w:t>
+              <w:t>t</w:t>
+            </w:r>
+            <w:r>
+              <w:t>imer</w:t>
+            </w:r>
+          </w:p>
+        </w:tc>
+        <w:tc>
+          <w:tcPr>
+            <w:tcW w:w="6299" w:type="dxa"/>
+          </w:tcPr>
+          <w:p>
+            <w:pPr>
+              <w:ind w:firstLineChars="0" w:firstLine="0"/>
+            </w:pPr>
+            <w:r>
+              <w:t xml:space="preserve">A </w:t>
+            </w:r>
+            <w:r>
+              <w:t xml:space="preserve">state to store the data shown on the </w:t>
+            </w:r>
+            <w:r>
+              <w:t>counter.</w:t>
             </w:r>
           </w:p>
         </w:tc>
@@ -1701,7 +1851,19 @@
               <w:ind w:firstLineChars="0" w:firstLine="0"/>
             </w:pPr>
             <w:r>
-              <w:t>Brief description: A slice to deal with animation, contains one state value and three reducers. The function of this slice is focus on dealing with the sorting process animation.</w:t>
+              <w:t xml:space="preserve">Brief description: A slice to deal with animation, contains </w:t>
+            </w:r>
+            <w:r>
+              <w:t>three</w:t>
+            </w:r>
+            <w:r>
+              <w:t xml:space="preserve"> state</w:t>
+            </w:r>
+            <w:r>
+              <w:t>s</w:t>
+            </w:r>
+            <w:r>
+              <w:t xml:space="preserve"> and three reducers. The function of this slice is focus on dealing with the sorting process animation.</w:t>
             </w:r>
           </w:p>
         </w:tc>
@@ -1789,7 +1951,106 @@
               <w:ind w:firstLineChars="0" w:firstLine="0"/>
             </w:pPr>
             <w:r>
-              <w:t>The value is the control of the animation playing speed, it ranges from 10ms to 1010ms.</w:t>
+              <w:t>The value is the control of the animation playing speed, it ranges from 10ms to 10</w:t>
+            </w:r>
+            <w:r>
+              <w:t>0</w:t>
+            </w:r>
+            <w:r>
+              <w:t>0ms.</w:t>
+            </w:r>
+          </w:p>
+        </w:tc>
+      </w:tr>
+      <w:tr>
+        <w:tc>
+          <w:tcPr>
+            <w:tcW w:w="2236" w:type="dxa"/>
+          </w:tcPr>
+          <w:p>
+            <w:pPr>
+              <w:ind w:firstLineChars="0" w:firstLine="0"/>
+              <w:rPr>
+                <w:rFonts w:hint="eastAsia"/>
+              </w:rPr>
+            </w:pPr>
+            <w:proofErr w:type="spellStart"/>
+            <w:r>
+              <w:rPr>
+                <w:rFonts w:hint="eastAsia"/>
+              </w:rPr>
+              <w:t>a</w:t>
+            </w:r>
+            <w:r>
+              <w:t>nimationData</w:t>
+            </w:r>
+            <w:proofErr w:type="spellEnd"/>
+          </w:p>
+        </w:tc>
+        <w:tc>
+          <w:tcPr>
+            <w:tcW w:w="6040" w:type="dxa"/>
+          </w:tcPr>
+          <w:p>
+            <w:pPr>
+              <w:ind w:firstLineChars="0" w:firstLine="0"/>
+            </w:pPr>
+            <w:r>
+              <w:rPr>
+                <w:rFonts w:hint="eastAsia"/>
+              </w:rPr>
+              <w:t>T</w:t>
+            </w:r>
+            <w:r>
+              <w:t>he value is to store the sorting animation.</w:t>
+            </w:r>
+          </w:p>
+        </w:tc>
+      </w:tr>
+      <w:tr>
+        <w:tc>
+          <w:tcPr>
+            <w:tcW w:w="2236" w:type="dxa"/>
+          </w:tcPr>
+          <w:p>
+            <w:pPr>
+              <w:ind w:firstLineChars="0" w:firstLine="0"/>
+              <w:rPr>
+                <w:rFonts w:hint="eastAsia"/>
+              </w:rPr>
+            </w:pPr>
+            <w:proofErr w:type="spellStart"/>
+            <w:r>
+              <w:rPr>
+                <w:rFonts w:hint="eastAsia"/>
+              </w:rPr>
+              <w:t>i</w:t>
+            </w:r>
+            <w:r>
+              <w:t>sRunning</w:t>
+            </w:r>
+            <w:proofErr w:type="spellEnd"/>
+          </w:p>
+        </w:tc>
+        <w:tc>
+          <w:tcPr>
+            <w:tcW w:w="6040" w:type="dxa"/>
+          </w:tcPr>
+          <w:p>
+            <w:pPr>
+              <w:ind w:firstLineChars="0" w:firstLine="0"/>
+              <w:rPr>
+                <w:rFonts w:hint="eastAsia"/>
+              </w:rPr>
+            </w:pPr>
+            <w:r>
+              <w:rPr>
+                <w:rFonts w:hint="eastAsia"/>
+              </w:rPr>
+              <w:t>T</w:t>
+            </w:r>
+            <w:r>
+              <w:t>he value is to control whether the sorting is running.</w:t>
             </w:r>
           </w:p>
         </w:tc>
@@ -1827,7 +2088,6 @@
               <w:ind w:firstLineChars="0" w:firstLine="0"/>
             </w:pPr>
             <w:proofErr w:type="spellStart"/>
-            <w:proofErr w:type="gramStart"/>
             <w:r>
               <w:rPr>
                 <w:rFonts w:hint="eastAsia"/>
@@ -1838,13 +2098,6 @@
               <w:t>hangeSpeed</w:t>
             </w:r>
             <w:proofErr w:type="spellEnd"/>
-            <w:r>
-              <w:t>(</w:t>
-            </w:r>
-            <w:proofErr w:type="gramEnd"/>
-            <w:r>
-              <w:t>state, action)</w:t>
-            </w:r>
           </w:p>
         </w:tc>
         <w:tc>
@@ -1868,6 +2121,9 @@
         </w:tc>
       </w:tr>
       <w:tr>
+        <w:trPr>
+          <w:trHeight w:val="818"/>
+        </w:trPr>
         <w:tc>
           <w:tcPr>
             <w:tcW w:w="2236" w:type="dxa"/>
@@ -1895,24 +2151,52 @@
               <w:t>T</w:t>
             </w:r>
             <w:r>
-              <w:t>he method</w:t>
-            </w:r>
-            <w:r>
-              <w:t xml:space="preserve"> </w:t>
-            </w:r>
-            <w:r>
-              <w:t>simply change</w:t>
-            </w:r>
-            <w:r>
-              <w:t>s</w:t>
-            </w:r>
-            <w:r>
-              <w:t xml:space="preserve"> the state value-speed of the slice itself.</w:t>
-            </w:r>
-          </w:p>
-        </w:tc>
-      </w:tr>
-      <w:tr>
+              <w:t>he method simply changes the state value-speed of the slice itself.</w:t>
+            </w:r>
+          </w:p>
+        </w:tc>
+      </w:tr>
+      <w:tr>
+        <w:tc>
+          <w:tcPr>
+            <w:tcW w:w="2236" w:type="dxa"/>
+            <w:vMerge w:val="restart"/>
+          </w:tcPr>
+          <w:p>
+            <w:pPr>
+              <w:ind w:firstLineChars="0" w:firstLine="0"/>
+            </w:pPr>
+            <w:proofErr w:type="spellStart"/>
+            <w:r>
+              <w:t>storeAnimation</w:t>
+            </w:r>
+            <w:proofErr w:type="spellEnd"/>
+          </w:p>
+        </w:tc>
+        <w:tc>
+          <w:tcPr>
+            <w:tcW w:w="6040" w:type="dxa"/>
+          </w:tcPr>
+          <w:p>
+            <w:pPr>
+              <w:ind w:firstLineChars="0" w:firstLine="0"/>
+              <w:rPr>
+                <w:b/>
+              </w:rPr>
+            </w:pPr>
+            <w:r>
+              <w:rPr>
+                <w:b/>
+              </w:rPr>
+              <w:t>Method Description</w:t>
+            </w:r>
+          </w:p>
+        </w:tc>
+      </w:tr>
+      <w:tr>
+        <w:trPr>
+          <w:trHeight w:val="1480"/>
+        </w:trPr>
         <w:tc>
           <w:tcPr>
             <w:tcW w:w="2236" w:type="dxa"/>
@@ -1931,391 +2215,35 @@
           <w:p>
             <w:pPr>
               <w:ind w:firstLineChars="0" w:firstLine="0"/>
-              <w:rPr>
-                <w:b/>
-              </w:rPr>
-            </w:pPr>
-            <w:r>
-              <w:rPr>
-                <w:rFonts w:hint="eastAsia"/>
-                <w:b/>
-              </w:rPr>
-              <w:t>P</w:t>
-            </w:r>
-            <w:r>
-              <w:rPr>
-                <w:b/>
-              </w:rPr>
-              <w:t>rogram Description Language</w:t>
-            </w:r>
-          </w:p>
-        </w:tc>
-      </w:tr>
-      <w:tr>
-        <w:tc>
-          <w:tcPr>
-            <w:tcW w:w="2236" w:type="dxa"/>
-            <w:vMerge/>
-          </w:tcPr>
-          <w:p>
-            <w:pPr>
-              <w:ind w:firstLineChars="0" w:firstLine="0"/>
-            </w:pPr>
-          </w:p>
-        </w:tc>
-        <w:tc>
-          <w:tcPr>
-            <w:tcW w:w="6040" w:type="dxa"/>
-          </w:tcPr>
-          <w:p>
-            <w:pPr>
-              <w:ind w:firstLineChars="0" w:firstLine="0"/>
-            </w:pPr>
+            </w:pPr>
+            <w:r>
+              <w:rPr>
+                <w:rFonts w:hint="eastAsia"/>
+              </w:rPr>
+              <w:t>T</w:t>
+            </w:r>
+            <w:r>
+              <w:t>he method is to s</w:t>
+            </w:r>
+            <w:r>
+              <w:t>tore</w:t>
+            </w:r>
+            <w:r>
+              <w:t xml:space="preserve"> the animation of the sorting process</w:t>
+            </w:r>
+            <w:r>
+              <w:t xml:space="preserve"> to the </w:t>
+            </w:r>
             <w:proofErr w:type="spellStart"/>
             <w:r>
-              <w:t>state.v</w:t>
-            </w:r>
-            <w:r>
-              <w:t>alue</w:t>
+              <w:t>animationData</w:t>
             </w:r>
             <w:proofErr w:type="spellEnd"/>
             <w:r>
-              <w:t xml:space="preserve"> = </w:t>
-            </w:r>
-            <w:proofErr w:type="spellStart"/>
-            <w:proofErr w:type="gramStart"/>
-            <w:r>
-              <w:t>action.payload</w:t>
-            </w:r>
-            <w:proofErr w:type="spellEnd"/>
-            <w:proofErr w:type="gramEnd"/>
-          </w:p>
-        </w:tc>
-      </w:tr>
-      <w:tr>
-        <w:tc>
-          <w:tcPr>
-            <w:tcW w:w="2236" w:type="dxa"/>
-            <w:vMerge w:val="restart"/>
-          </w:tcPr>
-          <w:p>
-            <w:pPr>
-              <w:ind w:firstLineChars="0" w:firstLine="0"/>
-            </w:pPr>
-            <w:proofErr w:type="spellStart"/>
-            <w:proofErr w:type="gramStart"/>
-            <w:r>
-              <w:rPr>
-                <w:rFonts w:hint="eastAsia"/>
-              </w:rPr>
-              <w:t>p</w:t>
-            </w:r>
-            <w:r>
-              <w:t>layAnimation</w:t>
-            </w:r>
-            <w:proofErr w:type="spellEnd"/>
-            <w:r>
-              <w:t>(</w:t>
-            </w:r>
-            <w:proofErr w:type="gramEnd"/>
-            <w:r>
-              <w:t>state, action)</w:t>
-            </w:r>
-          </w:p>
-        </w:tc>
-        <w:tc>
-          <w:tcPr>
-            <w:tcW w:w="6040" w:type="dxa"/>
-          </w:tcPr>
-          <w:p>
-            <w:pPr>
-              <w:ind w:firstLineChars="0" w:firstLine="0"/>
-              <w:rPr>
-                <w:b/>
-              </w:rPr>
-            </w:pPr>
-            <w:r>
-              <w:rPr>
-                <w:b/>
-              </w:rPr>
-              <w:t>Method Description</w:t>
-            </w:r>
-          </w:p>
-        </w:tc>
-      </w:tr>
-      <w:tr>
-        <w:tc>
-          <w:tcPr>
-            <w:tcW w:w="2236" w:type="dxa"/>
-            <w:vMerge/>
-          </w:tcPr>
-          <w:p>
-            <w:pPr>
-              <w:ind w:firstLineChars="0" w:firstLine="0"/>
-            </w:pPr>
-          </w:p>
-        </w:tc>
-        <w:tc>
-          <w:tcPr>
-            <w:tcW w:w="6040" w:type="dxa"/>
-          </w:tcPr>
-          <w:p>
-            <w:pPr>
-              <w:ind w:firstLineChars="0" w:firstLine="0"/>
-            </w:pPr>
-            <w:r>
-              <w:rPr>
-                <w:rFonts w:hint="eastAsia"/>
-              </w:rPr>
-              <w:t>T</w:t>
-            </w:r>
-            <w:r>
-              <w:t xml:space="preserve">he method is to show the animation of the sorting process, it </w:t>
-            </w:r>
-            <w:r>
-              <w:t xml:space="preserve">will call the </w:t>
-            </w:r>
-            <w:proofErr w:type="spellStart"/>
-            <w:r>
-              <w:t>changeBarheight</w:t>
-            </w:r>
-            <w:proofErr w:type="spellEnd"/>
-            <w:r>
-              <w:t xml:space="preserve"> method to play the animation. </w:t>
-            </w:r>
-          </w:p>
-        </w:tc>
-      </w:tr>
-      <w:tr>
-        <w:tc>
-          <w:tcPr>
-            <w:tcW w:w="2236" w:type="dxa"/>
-            <w:vMerge/>
-          </w:tcPr>
-          <w:p>
-            <w:pPr>
-              <w:ind w:firstLineChars="0" w:firstLine="0"/>
-            </w:pPr>
-          </w:p>
-        </w:tc>
-        <w:tc>
-          <w:tcPr>
-            <w:tcW w:w="6040" w:type="dxa"/>
-          </w:tcPr>
-          <w:p>
-            <w:pPr>
-              <w:ind w:firstLineChars="0" w:firstLine="0"/>
-              <w:rPr>
-                <w:b/>
-              </w:rPr>
-            </w:pPr>
-            <w:r>
-              <w:rPr>
-                <w:rFonts w:hint="eastAsia"/>
-                <w:b/>
-              </w:rPr>
-              <w:t>P</w:t>
-            </w:r>
-            <w:r>
-              <w:rPr>
-                <w:b/>
-              </w:rPr>
-              <w:t>rogram Description Language</w:t>
-            </w:r>
-          </w:p>
-        </w:tc>
-      </w:tr>
-      <w:tr>
-        <w:tc>
-          <w:tcPr>
-            <w:tcW w:w="2236" w:type="dxa"/>
-            <w:vMerge/>
-          </w:tcPr>
-          <w:p>
-            <w:pPr>
-              <w:ind w:firstLineChars="0" w:firstLine="0"/>
-            </w:pPr>
-          </w:p>
-        </w:tc>
-        <w:tc>
-          <w:tcPr>
-            <w:tcW w:w="6040" w:type="dxa"/>
-          </w:tcPr>
-          <w:p>
-            <w:pPr>
-              <w:ind w:firstLineChars="0" w:firstLine="0"/>
-            </w:pPr>
-            <w:proofErr w:type="spellStart"/>
-            <w:proofErr w:type="gramStart"/>
-            <w:r>
-              <w:rPr>
-                <w:rFonts w:hint="eastAsia"/>
-              </w:rPr>
-              <w:t>c</w:t>
-            </w:r>
-            <w:r>
-              <w:t>hangeBarHeight</w:t>
-            </w:r>
-            <w:proofErr w:type="spellEnd"/>
-            <w:r>
-              <w:t>(</w:t>
-            </w:r>
-            <w:proofErr w:type="gramEnd"/>
-            <w:r>
-              <w:t>payload, speed)</w:t>
-            </w:r>
-          </w:p>
-          <w:p>
-            <w:pPr>
-              <w:ind w:firstLineChars="0" w:firstLine="0"/>
-            </w:pPr>
-            <w:proofErr w:type="spellStart"/>
-            <w:proofErr w:type="gramStart"/>
-            <w:r>
-              <w:rPr>
-                <w:rFonts w:hint="eastAsia"/>
-              </w:rPr>
-              <w:t>c</w:t>
-            </w:r>
-            <w:r>
-              <w:t>hangeBarHeight</w:t>
-            </w:r>
-            <w:proofErr w:type="spellEnd"/>
-            <w:r>
-              <w:t>(</w:t>
-            </w:r>
-            <w:proofErr w:type="gramEnd"/>
-            <w:r>
-              <w:t xml:space="preserve">animation, </w:t>
-            </w:r>
-            <w:proofErr w:type="spellStart"/>
-            <w:r>
-              <w:t>timeDelay</w:t>
-            </w:r>
-            <w:proofErr w:type="spellEnd"/>
-            <w:r>
-              <w:t>){</w:t>
-            </w:r>
-          </w:p>
-          <w:p>
-            <w:pPr>
-              <w:ind w:firstLineChars="100" w:firstLine="240"/>
-            </w:pPr>
-            <w:r>
-              <w:rPr>
-                <w:rFonts w:hint="eastAsia"/>
-              </w:rPr>
-              <w:t>[</w:t>
-            </w:r>
-            <w:r>
-              <w:t>action, data] = animation</w:t>
-            </w:r>
-          </w:p>
-          <w:p>
-            <w:pPr>
-              <w:ind w:firstLineChars="100" w:firstLine="240"/>
-            </w:pPr>
-            <w:r>
-              <w:t>For(</w:t>
-            </w:r>
-            <w:proofErr w:type="spellStart"/>
-            <w:r>
-              <w:t>i</w:t>
-            </w:r>
-            <w:proofErr w:type="spellEnd"/>
-            <w:r>
-              <w:t>=</w:t>
-            </w:r>
-            <w:proofErr w:type="gramStart"/>
-            <w:r>
-              <w:t>0;i</w:t>
-            </w:r>
-            <w:proofErr w:type="gramEnd"/>
-            <w:r>
-              <w:t>&lt;</w:t>
-            </w:r>
-            <w:proofErr w:type="spellStart"/>
-            <w:r>
-              <w:t>animation.length</w:t>
-            </w:r>
-            <w:proofErr w:type="spellEnd"/>
-            <w:r>
-              <w:t>();</w:t>
-            </w:r>
-            <w:proofErr w:type="spellStart"/>
-            <w:r>
-              <w:t>i</w:t>
-            </w:r>
-            <w:proofErr w:type="spellEnd"/>
-            <w:r>
-              <w:t>++){</w:t>
-            </w:r>
-          </w:p>
-          <w:p>
-            <w:pPr>
-              <w:ind w:firstLine="480"/>
-            </w:pPr>
-            <w:r>
-              <w:t>Switch(action</w:t>
-            </w:r>
-            <w:proofErr w:type="gramStart"/>
-            <w:r>
-              <w:t>){</w:t>
-            </w:r>
-            <w:proofErr w:type="gramEnd"/>
-          </w:p>
-          <w:p>
-            <w:pPr>
-              <w:ind w:firstLineChars="300" w:firstLine="720"/>
-            </w:pPr>
-            <w:r>
-              <w:t>Case ‘situation’:</w:t>
-            </w:r>
-          </w:p>
-          <w:p>
-            <w:pPr>
-              <w:ind w:firstLineChars="400" w:firstLine="960"/>
-            </w:pPr>
-            <w:proofErr w:type="spellStart"/>
-            <w:proofErr w:type="gramStart"/>
-            <w:r>
-              <w:t>Element.style.backgroundColor</w:t>
-            </w:r>
-            <w:proofErr w:type="spellEnd"/>
-            <w:proofErr w:type="gramEnd"/>
-            <w:r>
-              <w:t xml:space="preserve"> = ‘color’</w:t>
-            </w:r>
-          </w:p>
-          <w:p>
-            <w:pPr>
-              <w:ind w:firstLineChars="400" w:firstLine="960"/>
-            </w:pPr>
-            <w:proofErr w:type="spellStart"/>
-            <w:proofErr w:type="gramStart"/>
-            <w:r>
-              <w:t>Element.style.height</w:t>
-            </w:r>
-            <w:proofErr w:type="spellEnd"/>
-            <w:proofErr w:type="gramEnd"/>
-            <w:r>
-              <w:t xml:space="preserve"> = ‘{xx}px’</w:t>
-            </w:r>
-          </w:p>
-          <w:p>
-            <w:pPr>
-              <w:ind w:firstLineChars="100" w:firstLine="240"/>
-            </w:pPr>
-            <w:r>
-              <w:t>}</w:t>
-            </w:r>
-          </w:p>
-          <w:p>
-            <w:pPr>
-              <w:ind w:firstLineChars="0" w:firstLine="0"/>
-            </w:pPr>
-            <w:r>
-              <w:t>}</w:t>
+              <w:t xml:space="preserve"> state</w:t>
+            </w:r>
+            <w:r>
+              <w:t xml:space="preserve">. </w:t>
             </w:r>
           </w:p>
         </w:tc>
@@ -2353,7 +2281,6 @@
               <w:ind w:firstLineChars="0" w:firstLine="0"/>
             </w:pPr>
             <w:r>
-              <w:lastRenderedPageBreak/>
               <w:t>Slice name: Array</w:t>
             </w:r>
           </w:p>
@@ -2384,7 +2311,7 @@
       <w:tr>
         <w:tc>
           <w:tcPr>
-            <w:tcW w:w="2259" w:type="dxa"/>
+            <w:tcW w:w="2362" w:type="dxa"/>
           </w:tcPr>
           <w:p>
             <w:pPr>
@@ -2410,7 +2337,7 @@
         </w:tc>
         <w:tc>
           <w:tcPr>
-            <w:tcW w:w="6017" w:type="dxa"/>
+            <w:tcW w:w="5914" w:type="dxa"/>
           </w:tcPr>
           <w:p>
             <w:pPr>
@@ -2438,7 +2365,7 @@
       <w:tr>
         <w:tc>
           <w:tcPr>
-            <w:tcW w:w="2259" w:type="dxa"/>
+            <w:tcW w:w="2362" w:type="dxa"/>
           </w:tcPr>
           <w:p>
             <w:pPr>
@@ -2451,7 +2378,7 @@
         </w:tc>
         <w:tc>
           <w:tcPr>
-            <w:tcW w:w="6017" w:type="dxa"/>
+            <w:tcW w:w="5914" w:type="dxa"/>
           </w:tcPr>
           <w:p>
             <w:pPr>
@@ -2464,7 +2391,13 @@
               <w:t>T</w:t>
             </w:r>
             <w:r>
-              <w:t>he value is to store the set of random test data.</w:t>
+              <w:t xml:space="preserve">he value is to store the </w:t>
+            </w:r>
+            <w:r>
+              <w:t xml:space="preserve">array </w:t>
+            </w:r>
+            <w:r>
+              <w:t>data.</w:t>
             </w:r>
           </w:p>
         </w:tc>
@@ -2494,7 +2427,7 @@
       <w:tr>
         <w:tc>
           <w:tcPr>
-            <w:tcW w:w="2259" w:type="dxa"/>
+            <w:tcW w:w="2362" w:type="dxa"/>
             <w:vMerge w:val="restart"/>
           </w:tcPr>
           <w:p>
@@ -2502,580 +2435,185 @@
               <w:ind w:firstLineChars="0" w:firstLine="0"/>
             </w:pPr>
             <w:proofErr w:type="spellStart"/>
+            <w:r>
+              <w:rPr>
+                <w:rFonts w:hint="eastAsia"/>
+              </w:rPr>
+              <w:t>r</w:t>
+            </w:r>
+            <w:r>
+              <w:t>esetArray</w:t>
+            </w:r>
+            <w:proofErr w:type="spellEnd"/>
+          </w:p>
+        </w:tc>
+        <w:tc>
+          <w:tcPr>
+            <w:tcW w:w="5914" w:type="dxa"/>
+          </w:tcPr>
+          <w:p>
+            <w:pPr>
+              <w:ind w:firstLineChars="0" w:firstLine="0"/>
+              <w:rPr>
+                <w:b/>
+              </w:rPr>
+            </w:pPr>
+            <w:r>
+              <w:rPr>
+                <w:b/>
+              </w:rPr>
+              <w:t>Method Description</w:t>
+            </w:r>
+          </w:p>
+        </w:tc>
+      </w:tr>
+      <w:tr>
+        <w:trPr>
+          <w:trHeight w:val="1110"/>
+        </w:trPr>
+        <w:tc>
+          <w:tcPr>
+            <w:tcW w:w="2362" w:type="dxa"/>
+            <w:vMerge/>
+          </w:tcPr>
+          <w:p>
+            <w:pPr>
+              <w:ind w:firstLineChars="0" w:firstLine="0"/>
+              <w:jc w:val="left"/>
+            </w:pPr>
+          </w:p>
+        </w:tc>
+        <w:tc>
+          <w:tcPr>
+            <w:tcW w:w="5914" w:type="dxa"/>
+          </w:tcPr>
+          <w:p>
+            <w:pPr>
+              <w:ind w:firstLineChars="0" w:firstLine="0"/>
+            </w:pPr>
+            <w:r>
+              <w:t>The method is to create a new random data set with user design size and store it in the</w:t>
+            </w:r>
+            <w:r>
+              <w:t xml:space="preserve"> value state</w:t>
+            </w:r>
+            <w:r>
+              <w:t>.</w:t>
+            </w:r>
+          </w:p>
+        </w:tc>
+      </w:tr>
+      <w:tr>
+        <w:tc>
+          <w:tcPr>
+            <w:tcW w:w="2362" w:type="dxa"/>
+            <w:vMerge/>
+          </w:tcPr>
+          <w:p>
+            <w:pPr>
+              <w:ind w:firstLineChars="0" w:firstLine="0"/>
+            </w:pPr>
+          </w:p>
+        </w:tc>
+        <w:tc>
+          <w:tcPr>
+            <w:tcW w:w="5914" w:type="dxa"/>
+          </w:tcPr>
+          <w:p>
+            <w:pPr>
+              <w:ind w:firstLineChars="0" w:firstLine="0"/>
+            </w:pPr>
+          </w:p>
+        </w:tc>
+      </w:tr>
+      <w:tr>
+        <w:tc>
+          <w:tcPr>
+            <w:tcW w:w="2362" w:type="dxa"/>
+            <w:vMerge w:val="restart"/>
+          </w:tcPr>
+          <w:p>
+            <w:pPr>
+              <w:ind w:firstLineChars="0" w:firstLine="0"/>
+            </w:pPr>
+            <w:proofErr w:type="spellStart"/>
+            <w:r>
+              <w:t>changeArrayByIndex</w:t>
+            </w:r>
+            <w:proofErr w:type="spellEnd"/>
+          </w:p>
+        </w:tc>
+        <w:tc>
+          <w:tcPr>
+            <w:tcW w:w="5914" w:type="dxa"/>
+          </w:tcPr>
+          <w:p>
+            <w:pPr>
+              <w:ind w:firstLineChars="0" w:firstLine="0"/>
+              <w:rPr>
+                <w:b/>
+              </w:rPr>
+            </w:pPr>
+            <w:r>
+              <w:rPr>
+                <w:b/>
+              </w:rPr>
+              <w:t>Method Description</w:t>
+            </w:r>
+          </w:p>
+        </w:tc>
+      </w:tr>
+      <w:tr>
+        <w:trPr>
+          <w:trHeight w:val="296"/>
+        </w:trPr>
+        <w:tc>
+          <w:tcPr>
+            <w:tcW w:w="2362" w:type="dxa"/>
+            <w:vMerge/>
+            <w:tcBorders>
+              <w:bottom w:val="single" w:sz="4" w:space="0" w:color="auto"/>
+            </w:tcBorders>
+          </w:tcPr>
+          <w:p>
+            <w:pPr>
+              <w:ind w:firstLineChars="0" w:firstLine="0"/>
+            </w:pPr>
+          </w:p>
+        </w:tc>
+        <w:tc>
+          <w:tcPr>
+            <w:tcW w:w="5914" w:type="dxa"/>
+            <w:tcBorders>
+              <w:bottom w:val="single" w:sz="4" w:space="0" w:color="auto"/>
+            </w:tcBorders>
+          </w:tcPr>
+          <w:p>
+            <w:pPr>
+              <w:ind w:firstLineChars="0" w:firstLine="0"/>
+              <w:rPr>
+                <w:rFonts w:hint="eastAsia"/>
+              </w:rPr>
+            </w:pPr>
+            <w:r>
+              <w:rPr>
+                <w:rFonts w:hint="eastAsia"/>
+              </w:rPr>
+              <w:t>T</w:t>
+            </w:r>
+            <w:r>
+              <w:t xml:space="preserve">he method is to change value state with specific </w:t>
+            </w:r>
+            <w:r>
+              <w:t xml:space="preserve">index and </w:t>
+            </w:r>
             <w:proofErr w:type="gramStart"/>
             <w:r>
-              <w:rPr>
-                <w:rFonts w:hint="eastAsia"/>
-              </w:rPr>
-              <w:t>r</w:t>
-            </w:r>
-            <w:r>
-              <w:t>esetArray</w:t>
-            </w:r>
-            <w:proofErr w:type="spellEnd"/>
-            <w:r>
-              <w:t>(</w:t>
+              <w:t>value.(</w:t>
             </w:r>
             <w:proofErr w:type="gramEnd"/>
             <w:r>
-              <w:t>state, action)</w:t>
-            </w:r>
-          </w:p>
-        </w:tc>
-        <w:tc>
-          <w:tcPr>
-            <w:tcW w:w="6017" w:type="dxa"/>
-          </w:tcPr>
-          <w:p>
-            <w:pPr>
-              <w:ind w:firstLineChars="0" w:firstLine="0"/>
-              <w:rPr>
-                <w:b/>
-              </w:rPr>
-            </w:pPr>
-            <w:r>
-              <w:rPr>
-                <w:b/>
-              </w:rPr>
-              <w:t>Method Description</w:t>
-            </w:r>
-          </w:p>
-        </w:tc>
-      </w:tr>
-      <w:tr>
-        <w:tc>
-          <w:tcPr>
-            <w:tcW w:w="2259" w:type="dxa"/>
-            <w:vMerge/>
-          </w:tcPr>
-          <w:p>
-            <w:pPr>
-              <w:ind w:firstLineChars="0" w:firstLine="0"/>
-              <w:jc w:val="left"/>
-            </w:pPr>
-          </w:p>
-        </w:tc>
-        <w:tc>
-          <w:tcPr>
-            <w:tcW w:w="6017" w:type="dxa"/>
-          </w:tcPr>
-          <w:p>
-            <w:pPr>
-              <w:ind w:firstLineChars="0" w:firstLine="0"/>
-            </w:pPr>
-            <w:r>
-              <w:t>The method is to create a new random data set with user design size and store it in the Array slice itself.</w:t>
-            </w:r>
-          </w:p>
-        </w:tc>
-      </w:tr>
-      <w:tr>
-        <w:tc>
-          <w:tcPr>
-            <w:tcW w:w="2259" w:type="dxa"/>
-            <w:vMerge/>
-          </w:tcPr>
-          <w:p>
-            <w:pPr>
-              <w:ind w:firstLineChars="0" w:firstLine="0"/>
-            </w:pPr>
-          </w:p>
-        </w:tc>
-        <w:tc>
-          <w:tcPr>
-            <w:tcW w:w="6017" w:type="dxa"/>
-          </w:tcPr>
-          <w:p>
-            <w:pPr>
-              <w:ind w:firstLineChars="0" w:firstLine="0"/>
-              <w:rPr>
-                <w:b/>
-              </w:rPr>
-            </w:pPr>
-            <w:r>
-              <w:rPr>
-                <w:rFonts w:hint="eastAsia"/>
-                <w:b/>
-              </w:rPr>
-              <w:t>P</w:t>
-            </w:r>
-            <w:r>
-              <w:rPr>
-                <w:b/>
-              </w:rPr>
-              <w:t>rogram Description Language</w:t>
-            </w:r>
-          </w:p>
-        </w:tc>
-      </w:tr>
-      <w:tr>
-        <w:tc>
-          <w:tcPr>
-            <w:tcW w:w="2259" w:type="dxa"/>
-            <w:vMerge/>
-          </w:tcPr>
-          <w:p>
-            <w:pPr>
-              <w:ind w:firstLineChars="0" w:firstLine="0"/>
-            </w:pPr>
-          </w:p>
-        </w:tc>
-        <w:tc>
-          <w:tcPr>
-            <w:tcW w:w="6017" w:type="dxa"/>
-          </w:tcPr>
-          <w:p>
-            <w:pPr>
-              <w:ind w:firstLineChars="0" w:firstLine="0"/>
-            </w:pPr>
-            <w:proofErr w:type="spellStart"/>
-            <w:r>
-              <w:t>state.value</w:t>
-            </w:r>
-            <w:proofErr w:type="spellEnd"/>
-            <w:r>
-              <w:t xml:space="preserve"> = </w:t>
-            </w:r>
-            <w:proofErr w:type="spellStart"/>
-            <w:r>
-              <w:t>createRandomArray</w:t>
-            </w:r>
-            <w:proofErr w:type="spellEnd"/>
-            <w:r>
-              <w:t>(payload)</w:t>
-            </w:r>
-          </w:p>
-          <w:p>
-            <w:pPr>
-              <w:ind w:firstLineChars="0" w:firstLine="0"/>
-            </w:pPr>
-            <w:proofErr w:type="spellStart"/>
-            <w:r>
-              <w:t>createRandomArray</w:t>
-            </w:r>
-            <w:proofErr w:type="spellEnd"/>
-            <w:r>
-              <w:t>(</w:t>
-            </w:r>
-            <w:proofErr w:type="spellStart"/>
-            <w:r>
-              <w:t>arraySize</w:t>
-            </w:r>
-            <w:proofErr w:type="spellEnd"/>
-            <w:proofErr w:type="gramStart"/>
-            <w:r>
-              <w:t>){</w:t>
-            </w:r>
-            <w:proofErr w:type="gramEnd"/>
-          </w:p>
-          <w:p>
-            <w:pPr>
-              <w:ind w:firstLineChars="100" w:firstLine="240"/>
-            </w:pPr>
-            <w:r>
-              <w:rPr>
-                <w:rFonts w:hint="eastAsia"/>
-              </w:rPr>
-              <w:t>f</w:t>
-            </w:r>
-            <w:r>
-              <w:t>or(</w:t>
-            </w:r>
-            <w:proofErr w:type="spellStart"/>
-            <w:r>
-              <w:t>i</w:t>
-            </w:r>
-            <w:proofErr w:type="spellEnd"/>
-            <w:r>
-              <w:t>=</w:t>
-            </w:r>
-            <w:proofErr w:type="gramStart"/>
-            <w:r>
-              <w:t>0;i</w:t>
-            </w:r>
-            <w:proofErr w:type="gramEnd"/>
-            <w:r>
-              <w:t>&lt;</w:t>
-            </w:r>
-            <w:proofErr w:type="spellStart"/>
-            <w:r>
-              <w:t>array.length</w:t>
-            </w:r>
-            <w:proofErr w:type="spellEnd"/>
-            <w:r>
-              <w:t>();</w:t>
-            </w:r>
-            <w:proofErr w:type="spellStart"/>
-            <w:r>
-              <w:t>i</w:t>
-            </w:r>
-            <w:proofErr w:type="spellEnd"/>
-            <w:r>
-              <w:t>++){</w:t>
-            </w:r>
-          </w:p>
-          <w:p>
-            <w:pPr>
-              <w:ind w:firstLine="480"/>
-            </w:pPr>
-            <w:proofErr w:type="spellStart"/>
-            <w:proofErr w:type="gramStart"/>
-            <w:r>
-              <w:rPr>
-                <w:rFonts w:hint="eastAsia"/>
-              </w:rPr>
-              <w:t>a</w:t>
-            </w:r>
-            <w:r>
-              <w:t>rray.push</w:t>
-            </w:r>
-            <w:proofErr w:type="spellEnd"/>
-            <w:proofErr w:type="gramEnd"/>
-            <w:r>
-              <w:t>(</w:t>
-            </w:r>
-            <w:proofErr w:type="spellStart"/>
-            <w:r>
-              <w:t>randomIntFromInterval</w:t>
-            </w:r>
-            <w:proofErr w:type="spellEnd"/>
-            <w:r>
-              <w:t>(5, 500))</w:t>
-            </w:r>
-          </w:p>
-          <w:p>
-            <w:pPr>
-              <w:ind w:firstLineChars="100" w:firstLine="240"/>
-            </w:pPr>
-            <w:r>
-              <w:t>}</w:t>
-            </w:r>
-          </w:p>
-          <w:p>
-            <w:pPr>
-              <w:ind w:firstLineChars="100" w:firstLine="240"/>
-            </w:pPr>
-            <w:r>
-              <w:t>return array</w:t>
-            </w:r>
-          </w:p>
-          <w:p>
-            <w:pPr>
-              <w:ind w:firstLineChars="0" w:firstLine="0"/>
-            </w:pPr>
-            <w:r>
-              <w:t>}</w:t>
-            </w:r>
-          </w:p>
-        </w:tc>
-      </w:tr>
-      <w:tr>
-        <w:tc>
-          <w:tcPr>
-            <w:tcW w:w="2259" w:type="dxa"/>
-          </w:tcPr>
-          <w:p>
-            <w:pPr>
-              <w:ind w:firstLineChars="0" w:firstLine="0"/>
-            </w:pPr>
-            <w:proofErr w:type="spellStart"/>
-            <w:r>
-              <w:rPr>
-                <w:rFonts w:hint="eastAsia"/>
-              </w:rPr>
-              <w:t>s</w:t>
-            </w:r>
-            <w:r>
-              <w:t>etInitialArray</w:t>
-            </w:r>
-            <w:proofErr w:type="spellEnd"/>
-            <w:r>
-              <w:t>(action)</w:t>
-            </w:r>
-          </w:p>
-        </w:tc>
-        <w:tc>
-          <w:tcPr>
-            <w:tcW w:w="6017" w:type="dxa"/>
-          </w:tcPr>
-          <w:p>
-            <w:pPr>
-              <w:ind w:firstLineChars="0" w:firstLine="0"/>
-              <w:rPr>
-                <w:b/>
-              </w:rPr>
-            </w:pPr>
-            <w:r>
-              <w:rPr>
-                <w:b/>
-              </w:rPr>
-              <w:t>Method Description</w:t>
-            </w:r>
-          </w:p>
-        </w:tc>
-      </w:tr>
-      <w:tr>
-        <w:tc>
-          <w:tcPr>
-            <w:tcW w:w="2259" w:type="dxa"/>
-          </w:tcPr>
-          <w:p>
-            <w:pPr>
-              <w:ind w:firstLineChars="0" w:firstLine="0"/>
-            </w:pPr>
-          </w:p>
-        </w:tc>
-        <w:tc>
-          <w:tcPr>
-            <w:tcW w:w="6017" w:type="dxa"/>
-          </w:tcPr>
-          <w:p>
-            <w:pPr>
-              <w:ind w:firstLineChars="0" w:firstLine="0"/>
-            </w:pPr>
-            <w:r>
-              <w:t xml:space="preserve">The method is designed to recover the screen to the initial </w:t>
-            </w:r>
-            <w:proofErr w:type="gramStart"/>
-            <w:r>
-              <w:t>situation(</w:t>
-            </w:r>
-            <w:proofErr w:type="gramEnd"/>
-            <w:r>
-              <w:t xml:space="preserve">the original bar height, color), and it will execute when every time the sort button is clicked. </w:t>
-            </w:r>
-            <w:r>
-              <w:t xml:space="preserve"> </w:t>
-            </w:r>
-          </w:p>
-        </w:tc>
-      </w:tr>
-      <w:tr>
-        <w:tc>
-          <w:tcPr>
-            <w:tcW w:w="2259" w:type="dxa"/>
-          </w:tcPr>
-          <w:p>
-            <w:pPr>
-              <w:ind w:firstLineChars="0" w:firstLine="0"/>
-            </w:pPr>
-          </w:p>
-        </w:tc>
-        <w:tc>
-          <w:tcPr>
-            <w:tcW w:w="6017" w:type="dxa"/>
-          </w:tcPr>
-          <w:p>
-            <w:pPr>
-              <w:ind w:firstLineChars="0" w:firstLine="0"/>
-              <w:rPr>
-                <w:b/>
-              </w:rPr>
-            </w:pPr>
-            <w:r>
-              <w:rPr>
-                <w:rFonts w:hint="eastAsia"/>
-                <w:b/>
-              </w:rPr>
-              <w:t>P</w:t>
-            </w:r>
-            <w:r>
-              <w:rPr>
-                <w:b/>
-              </w:rPr>
-              <w:t>rogram Description Language</w:t>
-            </w:r>
-          </w:p>
-        </w:tc>
-      </w:tr>
-      <w:tr>
-        <w:tc>
-          <w:tcPr>
-            <w:tcW w:w="2259" w:type="dxa"/>
-          </w:tcPr>
-          <w:p>
-            <w:pPr>
-              <w:ind w:firstLineChars="0" w:firstLine="0"/>
-            </w:pPr>
-          </w:p>
-        </w:tc>
-        <w:tc>
-          <w:tcPr>
-            <w:tcW w:w="6017" w:type="dxa"/>
-          </w:tcPr>
-          <w:p>
-            <w:pPr>
-              <w:ind w:firstLineChars="0" w:firstLine="0"/>
-            </w:pPr>
-            <w:proofErr w:type="spellStart"/>
-            <w:r>
-              <w:rPr>
-                <w:rFonts w:hint="eastAsia"/>
-              </w:rPr>
-              <w:t>r</w:t>
-            </w:r>
-            <w:r>
-              <w:t>ecoverArray</w:t>
-            </w:r>
-            <w:proofErr w:type="spellEnd"/>
-            <w:r>
-              <w:t>(payload)</w:t>
-            </w:r>
-          </w:p>
-          <w:p>
-            <w:pPr>
-              <w:ind w:firstLineChars="0" w:firstLine="0"/>
-            </w:pPr>
-            <w:proofErr w:type="spellStart"/>
-            <w:r>
-              <w:rPr>
-                <w:rFonts w:hint="eastAsia"/>
-              </w:rPr>
-              <w:t>r</w:t>
-            </w:r>
-            <w:r>
-              <w:t>ecoverArray</w:t>
-            </w:r>
-            <w:proofErr w:type="spellEnd"/>
-            <w:r>
-              <w:t>(array</w:t>
-            </w:r>
-            <w:proofErr w:type="gramStart"/>
-            <w:r>
-              <w:t>){</w:t>
-            </w:r>
-            <w:proofErr w:type="gramEnd"/>
-          </w:p>
-          <w:p>
-            <w:pPr>
-              <w:ind w:firstLineChars="100" w:firstLine="240"/>
-            </w:pPr>
-            <w:r>
-              <w:rPr>
-                <w:rFonts w:hint="eastAsia"/>
-              </w:rPr>
-              <w:t>f</w:t>
-            </w:r>
-            <w:r>
-              <w:t>or(</w:t>
-            </w:r>
-            <w:proofErr w:type="spellStart"/>
-            <w:r>
-              <w:t>i</w:t>
-            </w:r>
-            <w:proofErr w:type="spellEnd"/>
-            <w:r>
-              <w:t>=</w:t>
-            </w:r>
-            <w:proofErr w:type="gramStart"/>
-            <w:r>
-              <w:t>0;i</w:t>
-            </w:r>
-            <w:proofErr w:type="gramEnd"/>
-            <w:r>
-              <w:t>&lt;</w:t>
-            </w:r>
-            <w:proofErr w:type="spellStart"/>
-            <w:r>
-              <w:t>array.length</w:t>
-            </w:r>
-            <w:proofErr w:type="spellEnd"/>
-            <w:r>
-              <w:t>();</w:t>
-            </w:r>
-            <w:proofErr w:type="spellStart"/>
-            <w:r>
-              <w:t>i</w:t>
-            </w:r>
-            <w:proofErr w:type="spellEnd"/>
-            <w:r>
-              <w:t>++){</w:t>
-            </w:r>
-          </w:p>
-          <w:p>
-            <w:pPr>
-              <w:ind w:firstLine="480"/>
-            </w:pPr>
-            <w:r>
-              <w:rPr>
-                <w:rFonts w:hint="eastAsia"/>
-              </w:rPr>
-              <w:t>a</w:t>
-            </w:r>
-            <w:r>
-              <w:t>rray[</w:t>
-            </w:r>
-            <w:proofErr w:type="spellStart"/>
-            <w:r>
-              <w:t>i</w:t>
-            </w:r>
-            <w:proofErr w:type="spellEnd"/>
-            <w:proofErr w:type="gramStart"/>
-            <w:r>
-              <w:t>].</w:t>
-            </w:r>
-            <w:proofErr w:type="spellStart"/>
-            <w:r>
-              <w:t>style</w:t>
-            </w:r>
-            <w:proofErr w:type="gramEnd"/>
-            <w:r>
-              <w:t>.height</w:t>
-            </w:r>
-            <w:proofErr w:type="spellEnd"/>
-            <w:r>
-              <w:t xml:space="preserve"> = ‘{xx}px’</w:t>
-            </w:r>
-          </w:p>
-          <w:p>
-            <w:pPr>
-              <w:ind w:firstLine="480"/>
-            </w:pPr>
-            <w:r>
-              <w:rPr>
-                <w:rFonts w:hint="eastAsia"/>
-              </w:rPr>
-              <w:t>a</w:t>
-            </w:r>
-            <w:r>
-              <w:t>rray[</w:t>
-            </w:r>
-            <w:proofErr w:type="spellStart"/>
-            <w:r>
-              <w:t>i</w:t>
-            </w:r>
-            <w:proofErr w:type="spellEnd"/>
-            <w:proofErr w:type="gramStart"/>
-            <w:r>
-              <w:t>].</w:t>
-            </w:r>
-            <w:proofErr w:type="spellStart"/>
-            <w:r>
-              <w:t>style</w:t>
-            </w:r>
-            <w:proofErr w:type="gramEnd"/>
-            <w:r>
-              <w:t>.backgroundColor</w:t>
-            </w:r>
-            <w:proofErr w:type="spellEnd"/>
-            <w:r>
-              <w:t xml:space="preserve"> = ‘color’</w:t>
-            </w:r>
-          </w:p>
-          <w:p>
-            <w:pPr>
-              <w:ind w:firstLineChars="100" w:firstLine="240"/>
-            </w:pPr>
-            <w:r>
-              <w:t>}</w:t>
-            </w:r>
-          </w:p>
-          <w:p>
-            <w:pPr>
-              <w:ind w:firstLineChars="0" w:firstLine="0"/>
-            </w:pPr>
-            <w:r>
-              <w:t>}</w:t>
+              <w:t>both input is an array)</w:t>
             </w:r>
           </w:p>
         </w:tc>
@@ -3085,14 +2623,6 @@
       <w:pPr>
         <w:ind w:firstLine="480"/>
       </w:pPr>
-    </w:p>
-    <w:p>
-      <w:pPr>
-        <w:ind w:firstLine="480"/>
-      </w:pPr>
-      <w:r>
-        <w:br w:type="page"/>
-      </w:r>
     </w:p>
     <w:tbl>
       <w:tblPr>
@@ -3121,7 +2651,6 @@
               <w:ind w:firstLineChars="0" w:firstLine="0"/>
             </w:pPr>
             <w:r>
-              <w:lastRenderedPageBreak/>
               <w:t xml:space="preserve">Slice name: </w:t>
             </w:r>
             <w:proofErr w:type="spellStart"/>
@@ -3367,20 +2896,17 @@
             <w:pPr>
               <w:ind w:firstLineChars="0" w:firstLine="0"/>
             </w:pPr>
-            <w:proofErr w:type="gramStart"/>
-            <w:r>
-              <w:rPr>
-                <w:rFonts w:hint="eastAsia"/>
-              </w:rPr>
-              <w:t>s</w:t>
-            </w:r>
-            <w:r>
-              <w:t>orting(</w:t>
-            </w:r>
-            <w:proofErr w:type="gramEnd"/>
-            <w:r>
-              <w:t>state, action)</w:t>
-            </w:r>
+            <w:proofErr w:type="spellStart"/>
+            <w:r>
+              <w:rPr>
+                <w:rFonts w:hint="eastAsia"/>
+              </w:rPr>
+              <w:t>c</w:t>
+            </w:r>
+            <w:r>
+              <w:t>hangeMethod</w:t>
+            </w:r>
+            <w:proofErr w:type="spellEnd"/>
           </w:p>
         </w:tc>
         <w:tc>
@@ -3404,6 +2930,9 @@
         </w:tc>
       </w:tr>
       <w:tr>
+        <w:trPr>
+          <w:trHeight w:val="1480"/>
+        </w:trPr>
         <w:tc>
           <w:tcPr>
             <w:tcW w:w="2222" w:type="dxa"/>
@@ -3412,7 +2941,6 @@
           <w:p>
             <w:pPr>
               <w:ind w:firstLineChars="0" w:firstLine="0"/>
-              <w:jc w:val="left"/>
             </w:pPr>
           </w:p>
         </w:tc>
@@ -3423,30 +2951,75 @@
           <w:p>
             <w:pPr>
               <w:ind w:firstLineChars="0" w:firstLine="0"/>
-            </w:pPr>
-            <w:r>
-              <w:t xml:space="preserve">This method is to sort the test data with four algorithms: merge sort, quick sort, bubble sort, and heap sort. It will switch the method depending on the value of </w:t>
-            </w:r>
+              <w:rPr>
+                <w:b/>
+              </w:rPr>
+            </w:pPr>
+            <w:r>
+              <w:rPr>
+                <w:rFonts w:hint="eastAsia"/>
+              </w:rPr>
+              <w:t>T</w:t>
+            </w:r>
+            <w:r>
+              <w:t>he method simply change</w:t>
+            </w:r>
+            <w:r>
+              <w:t>s</w:t>
+            </w:r>
+            <w:r>
+              <w:t xml:space="preserve"> the </w:t>
+            </w:r>
+            <w:r>
+              <w:t xml:space="preserve">method </w:t>
+            </w:r>
+            <w:r>
+              <w:t>state of the slice itself.</w:t>
+            </w:r>
+          </w:p>
+        </w:tc>
+      </w:tr>
+      <w:tr>
+        <w:tc>
+          <w:tcPr>
+            <w:tcW w:w="2222" w:type="dxa"/>
+            <w:vMerge w:val="restart"/>
+          </w:tcPr>
+          <w:p>
+            <w:pPr>
+              <w:ind w:firstLineChars="0" w:firstLine="0"/>
+            </w:pPr>
             <w:proofErr w:type="spellStart"/>
             <w:r>
-              <w:t>SortingBox</w:t>
+              <w:t>storeSortingResult</w:t>
             </w:r>
             <w:proofErr w:type="spellEnd"/>
-            <w:r>
-              <w:t xml:space="preserve"> and return the result to both sorted result and </w:t>
-            </w:r>
-            <w:proofErr w:type="spellStart"/>
-            <w:r>
-              <w:t>sortedAnimation</w:t>
-            </w:r>
-            <w:proofErr w:type="spellEnd"/>
-            <w:r>
-              <w:t xml:space="preserve"> in the slice itself.</w:t>
-            </w:r>
-          </w:p>
-        </w:tc>
-      </w:tr>
-      <w:tr>
+          </w:p>
+        </w:tc>
+        <w:tc>
+          <w:tcPr>
+            <w:tcW w:w="6054" w:type="dxa"/>
+          </w:tcPr>
+          <w:p>
+            <w:pPr>
+              <w:ind w:firstLineChars="0" w:firstLine="0"/>
+              <w:rPr>
+                <w:b/>
+              </w:rPr>
+            </w:pPr>
+            <w:r>
+              <w:rPr>
+                <w:b/>
+              </w:rPr>
+              <w:t>Method Description</w:t>
+            </w:r>
+          </w:p>
+        </w:tc>
+      </w:tr>
+      <w:tr>
+        <w:trPr>
+          <w:trHeight w:val="1480"/>
+        </w:trPr>
         <w:tc>
           <w:tcPr>
             <w:tcW w:w="2222" w:type="dxa"/>
@@ -3472,636 +3045,33 @@
             <w:r>
               <w:rPr>
                 <w:rFonts w:hint="eastAsia"/>
-                <w:b/>
-              </w:rPr>
-              <w:t>P</w:t>
-            </w:r>
-            <w:r>
-              <w:rPr>
-                <w:b/>
-              </w:rPr>
-              <w:t>rogram Description Language</w:t>
-            </w:r>
-          </w:p>
-        </w:tc>
-      </w:tr>
-      <w:tr>
-        <w:tc>
-          <w:tcPr>
-            <w:tcW w:w="2222" w:type="dxa"/>
-            <w:vMerge/>
-          </w:tcPr>
-          <w:p>
-            <w:pPr>
-              <w:ind w:firstLineChars="0" w:firstLine="0"/>
-            </w:pPr>
-          </w:p>
-        </w:tc>
-        <w:tc>
-          <w:tcPr>
-            <w:tcW w:w="6054" w:type="dxa"/>
-          </w:tcPr>
-          <w:p>
-            <w:pPr>
-              <w:ind w:firstLineChars="0" w:firstLine="0"/>
-            </w:pPr>
-            <w:proofErr w:type="gramStart"/>
-            <w:r>
-              <w:t>sorting(</w:t>
-            </w:r>
-            <w:proofErr w:type="gramEnd"/>
-            <w:r>
-              <w:t>state, action){</w:t>
-            </w:r>
-          </w:p>
-          <w:p>
-            <w:pPr>
-              <w:ind w:firstLineChars="100" w:firstLine="240"/>
-              <w:jc w:val="left"/>
-            </w:pPr>
-            <w:r>
-              <w:t>[result, animation] = [[], []]</w:t>
-            </w:r>
-          </w:p>
-          <w:p>
-            <w:pPr>
-              <w:ind w:firstLineChars="100" w:firstLine="240"/>
-              <w:jc w:val="left"/>
-            </w:pPr>
-            <w:r>
-              <w:t xml:space="preserve">data = </w:t>
+              </w:rPr>
+              <w:t>T</w:t>
+            </w:r>
+            <w:r>
+              <w:t xml:space="preserve">he method </w:t>
+            </w:r>
+            <w:r>
+              <w:t xml:space="preserve">is to store result in to </w:t>
             </w:r>
             <w:proofErr w:type="spellStart"/>
-            <w:proofErr w:type="gramStart"/>
-            <w:r>
-              <w:t>action.payload</w:t>
+            <w:r>
+              <w:t>sortedResult</w:t>
             </w:r>
             <w:proofErr w:type="spellEnd"/>
-            <w:proofErr w:type="gramEnd"/>
-          </w:p>
-          <w:p>
-            <w:pPr>
-              <w:ind w:firstLineChars="83" w:firstLine="199"/>
-            </w:pPr>
-            <w:r>
-              <w:t>Switch(</w:t>
+            <w:r>
+              <w:t xml:space="preserve"> and </w:t>
             </w:r>
             <w:proofErr w:type="spellStart"/>
             <w:r>
-              <w:t>state.</w:t>
-            </w:r>
-            <w:proofErr w:type="gramStart"/>
-            <w:r>
-              <w:t>value.method</w:t>
+              <w:t>sortedAnimation</w:t>
             </w:r>
             <w:proofErr w:type="spellEnd"/>
-            <w:proofErr w:type="gramEnd"/>
-            <w:r>
-              <w:t>){</w:t>
-            </w:r>
-          </w:p>
-          <w:p>
-            <w:pPr>
-              <w:ind w:firstLineChars="183" w:firstLine="439"/>
-            </w:pPr>
-            <w:r>
-              <w:t>Case ‘merge’:</w:t>
-            </w:r>
-          </w:p>
-          <w:p>
-            <w:pPr>
-              <w:ind w:firstLineChars="300" w:firstLine="720"/>
-            </w:pPr>
-            <w:r>
-              <w:t xml:space="preserve">[result, animation] = </w:t>
-            </w:r>
-            <w:proofErr w:type="spellStart"/>
-            <w:r>
-              <w:t>mergeSort</w:t>
-            </w:r>
-            <w:proofErr w:type="spellEnd"/>
-            <w:r>
-              <w:t>(</w:t>
-            </w:r>
-            <w:r>
-              <w:t>data</w:t>
-            </w:r>
-            <w:r>
-              <w:t>)</w:t>
-            </w:r>
-          </w:p>
-          <w:p>
-            <w:pPr>
-              <w:ind w:firstLineChars="183" w:firstLine="439"/>
-            </w:pPr>
-            <w:r>
-              <w:t>Case ‘quick’:</w:t>
-            </w:r>
-          </w:p>
-          <w:p>
-            <w:pPr>
-              <w:ind w:firstLineChars="300" w:firstLine="720"/>
-            </w:pPr>
-            <w:r>
-              <w:t xml:space="preserve">[result, animation] = </w:t>
-            </w:r>
-            <w:proofErr w:type="spellStart"/>
-            <w:r>
-              <w:t>quickSort</w:t>
-            </w:r>
-            <w:proofErr w:type="spellEnd"/>
-            <w:r>
-              <w:t>(data)</w:t>
-            </w:r>
-          </w:p>
-          <w:p>
-            <w:pPr>
-              <w:ind w:firstLineChars="183" w:firstLine="439"/>
-            </w:pPr>
-            <w:r>
-              <w:t>Case ‘bubble’:</w:t>
-            </w:r>
-          </w:p>
-          <w:p>
-            <w:pPr>
-              <w:ind w:firstLineChars="300" w:firstLine="720"/>
-            </w:pPr>
-            <w:r>
-              <w:t xml:space="preserve">[result, animation] = </w:t>
-            </w:r>
-            <w:proofErr w:type="spellStart"/>
-            <w:r>
-              <w:t>bubbleSort</w:t>
-            </w:r>
-            <w:proofErr w:type="spellEnd"/>
-            <w:r>
-              <w:t>(data)</w:t>
-            </w:r>
-          </w:p>
-          <w:p>
-            <w:pPr>
-              <w:ind w:firstLineChars="183" w:firstLine="439"/>
-            </w:pPr>
-            <w:r>
-              <w:t>Case ‘heap’:</w:t>
-            </w:r>
-          </w:p>
-          <w:p>
-            <w:pPr>
-              <w:ind w:firstLineChars="300" w:firstLine="720"/>
-            </w:pPr>
-            <w:r>
-              <w:t xml:space="preserve">[result, animation] = </w:t>
-            </w:r>
-            <w:proofErr w:type="spellStart"/>
-            <w:r>
-              <w:t>heapSort</w:t>
-            </w:r>
-            <w:proofErr w:type="spellEnd"/>
-            <w:r>
-              <w:t>(data)</w:t>
-            </w:r>
-          </w:p>
-          <w:p>
-            <w:pPr>
-              <w:ind w:firstLineChars="83" w:firstLine="199"/>
-            </w:pPr>
-            <w:r>
-              <w:t>}</w:t>
-            </w:r>
-          </w:p>
-          <w:p>
-            <w:pPr>
-              <w:ind w:firstLineChars="83" w:firstLine="199"/>
-            </w:pPr>
-            <w:proofErr w:type="spellStart"/>
-            <w:r>
-              <w:t>state.value</w:t>
-            </w:r>
-            <w:proofErr w:type="spellEnd"/>
-            <w:r>
-              <w:t xml:space="preserve"> = {</w:t>
-            </w:r>
-          </w:p>
-          <w:p>
-            <w:pPr>
-              <w:ind w:firstLineChars="83" w:firstLine="199"/>
-            </w:pPr>
-            <w:r>
-              <w:t xml:space="preserve">        </w:t>
-            </w:r>
-            <w:proofErr w:type="spellStart"/>
-            <w:r>
-              <w:t>sortedResult</w:t>
-            </w:r>
-            <w:proofErr w:type="spellEnd"/>
-            <w:r>
-              <w:t>: result,</w:t>
-            </w:r>
-          </w:p>
-          <w:p>
-            <w:pPr>
-              <w:ind w:firstLineChars="83" w:firstLine="199"/>
-            </w:pPr>
-            <w:r>
-              <w:t xml:space="preserve">        </w:t>
-            </w:r>
-            <w:proofErr w:type="spellStart"/>
-            <w:r>
-              <w:t>sortedAnimation</w:t>
-            </w:r>
-            <w:proofErr w:type="spellEnd"/>
-            <w:r>
-              <w:t>: animation,</w:t>
-            </w:r>
-          </w:p>
-          <w:p>
-            <w:pPr>
-              <w:ind w:firstLineChars="83" w:firstLine="199"/>
-            </w:pPr>
-            <w:r>
-              <w:t xml:space="preserve">        method: </w:t>
-            </w:r>
-            <w:proofErr w:type="spellStart"/>
-            <w:r>
-              <w:t>state.</w:t>
-            </w:r>
-            <w:proofErr w:type="gramStart"/>
-            <w:r>
-              <w:t>value.method</w:t>
-            </w:r>
-            <w:proofErr w:type="spellEnd"/>
-            <w:proofErr w:type="gramEnd"/>
-            <w:r>
-              <w:t>,</w:t>
-            </w:r>
-          </w:p>
-          <w:p>
-            <w:pPr>
-              <w:ind w:firstLineChars="83" w:firstLine="199"/>
-            </w:pPr>
-            <w:r>
-              <w:t xml:space="preserve">      }</w:t>
-            </w:r>
-          </w:p>
-          <w:p>
-            <w:pPr>
-              <w:ind w:firstLineChars="0" w:firstLine="0"/>
-            </w:pPr>
-            <w:r>
-              <w:t>}</w:t>
-            </w:r>
-          </w:p>
-        </w:tc>
-      </w:tr>
-      <w:tr>
-        <w:tc>
-          <w:tcPr>
-            <w:tcW w:w="2222" w:type="dxa"/>
-            <w:vMerge w:val="restart"/>
-          </w:tcPr>
-          <w:p>
-            <w:pPr>
-              <w:ind w:firstLineChars="0" w:firstLine="0"/>
-            </w:pPr>
-            <w:proofErr w:type="spellStart"/>
-            <w:proofErr w:type="gramStart"/>
-            <w:r>
-              <w:rPr>
-                <w:rFonts w:hint="eastAsia"/>
-              </w:rPr>
-              <w:t>c</w:t>
-            </w:r>
-            <w:r>
-              <w:t>hangeMethod</w:t>
-            </w:r>
-            <w:proofErr w:type="spellEnd"/>
-            <w:r>
-              <w:t>(</w:t>
-            </w:r>
-            <w:proofErr w:type="gramEnd"/>
-            <w:r>
-              <w:t>state, action)</w:t>
-            </w:r>
-          </w:p>
-        </w:tc>
-        <w:tc>
-          <w:tcPr>
-            <w:tcW w:w="6054" w:type="dxa"/>
-          </w:tcPr>
-          <w:p>
-            <w:pPr>
-              <w:ind w:firstLineChars="0" w:firstLine="0"/>
-              <w:rPr>
-                <w:b/>
-              </w:rPr>
-            </w:pPr>
-            <w:r>
-              <w:rPr>
-                <w:b/>
-              </w:rPr>
-              <w:t>Method Description</w:t>
-            </w:r>
-          </w:p>
-        </w:tc>
-      </w:tr>
-      <w:tr>
-        <w:tc>
-          <w:tcPr>
-            <w:tcW w:w="2222" w:type="dxa"/>
-            <w:vMerge/>
-          </w:tcPr>
-          <w:p>
-            <w:pPr>
-              <w:ind w:firstLineChars="0" w:firstLine="0"/>
-            </w:pPr>
-          </w:p>
-        </w:tc>
-        <w:tc>
-          <w:tcPr>
-            <w:tcW w:w="6054" w:type="dxa"/>
-          </w:tcPr>
-          <w:p>
-            <w:pPr>
-              <w:ind w:firstLineChars="0" w:firstLine="0"/>
-              <w:rPr>
-                <w:b/>
-              </w:rPr>
-            </w:pPr>
-            <w:r>
-              <w:rPr>
-                <w:rFonts w:hint="eastAsia"/>
-              </w:rPr>
-              <w:t>T</w:t>
-            </w:r>
-            <w:r>
-              <w:t>he method simply change</w:t>
-            </w:r>
-            <w:r>
-              <w:t>s</w:t>
-            </w:r>
-            <w:r>
-              <w:t xml:space="preserve"> the state value-method of the slice itself.</w:t>
-            </w:r>
-          </w:p>
-        </w:tc>
-      </w:tr>
-      <w:tr>
-        <w:tc>
-          <w:tcPr>
-            <w:tcW w:w="2222" w:type="dxa"/>
-            <w:vMerge/>
-          </w:tcPr>
-          <w:p>
-            <w:pPr>
-              <w:ind w:firstLineChars="0" w:firstLine="0"/>
-            </w:pPr>
-          </w:p>
-        </w:tc>
-        <w:tc>
-          <w:tcPr>
-            <w:tcW w:w="6054" w:type="dxa"/>
-          </w:tcPr>
-          <w:p>
-            <w:pPr>
-              <w:ind w:firstLineChars="0" w:firstLine="0"/>
-              <w:rPr>
-                <w:b/>
-              </w:rPr>
-            </w:pPr>
-            <w:r>
-              <w:rPr>
-                <w:rFonts w:hint="eastAsia"/>
-                <w:b/>
-              </w:rPr>
-              <w:t>P</w:t>
-            </w:r>
-            <w:r>
-              <w:rPr>
-                <w:b/>
-              </w:rPr>
-              <w:t>rogram Description Language</w:t>
-            </w:r>
-          </w:p>
-        </w:tc>
-      </w:tr>
-      <w:tr>
-        <w:tc>
-          <w:tcPr>
-            <w:tcW w:w="2222" w:type="dxa"/>
-            <w:vMerge/>
-          </w:tcPr>
-          <w:p>
-            <w:pPr>
-              <w:ind w:firstLineChars="0" w:firstLine="0"/>
-            </w:pPr>
-          </w:p>
-        </w:tc>
-        <w:tc>
-          <w:tcPr>
-            <w:tcW w:w="6054" w:type="dxa"/>
-          </w:tcPr>
-          <w:p>
-            <w:pPr>
-              <w:ind w:firstLineChars="0" w:firstLine="0"/>
-            </w:pPr>
-            <w:proofErr w:type="spellStart"/>
-            <w:r>
-              <w:t>state.</w:t>
-            </w:r>
-            <w:proofErr w:type="gramStart"/>
-            <w:r>
-              <w:t>value.method</w:t>
-            </w:r>
-            <w:proofErr w:type="spellEnd"/>
-            <w:proofErr w:type="gramEnd"/>
-            <w:r>
-              <w:t xml:space="preserve"> = </w:t>
-            </w:r>
-            <w:proofErr w:type="spellStart"/>
-            <w:r>
-              <w:t>action.payload</w:t>
-            </w:r>
-            <w:proofErr w:type="spellEnd"/>
-          </w:p>
-        </w:tc>
-      </w:tr>
-      <w:tr>
-        <w:tc>
-          <w:tcPr>
-            <w:tcW w:w="2222" w:type="dxa"/>
-            <w:vMerge w:val="restart"/>
-          </w:tcPr>
-          <w:p>
-            <w:pPr>
-              <w:ind w:firstLineChars="0" w:firstLine="0"/>
-            </w:pPr>
-            <w:proofErr w:type="spellStart"/>
-            <w:r>
-              <w:rPr>
-                <w:rFonts w:hint="eastAsia"/>
-              </w:rPr>
-              <w:lastRenderedPageBreak/>
-              <w:t>r</w:t>
-            </w:r>
-            <w:r>
-              <w:t>esetBox</w:t>
-            </w:r>
-            <w:proofErr w:type="spellEnd"/>
-            <w:r>
-              <w:t>(state)</w:t>
-            </w:r>
-          </w:p>
-        </w:tc>
-        <w:tc>
-          <w:tcPr>
-            <w:tcW w:w="6054" w:type="dxa"/>
-          </w:tcPr>
-          <w:p>
-            <w:pPr>
-              <w:ind w:firstLineChars="0" w:firstLine="0"/>
-              <w:rPr>
-                <w:b/>
-              </w:rPr>
-            </w:pPr>
-            <w:r>
-              <w:rPr>
-                <w:b/>
-              </w:rPr>
-              <w:t>Method Description</w:t>
-            </w:r>
-          </w:p>
-        </w:tc>
-      </w:tr>
-      <w:tr>
-        <w:tc>
-          <w:tcPr>
-            <w:tcW w:w="2222" w:type="dxa"/>
-            <w:vMerge/>
-          </w:tcPr>
-          <w:p>
-            <w:pPr>
-              <w:ind w:firstLineChars="0" w:firstLine="0"/>
-            </w:pPr>
-          </w:p>
-        </w:tc>
-        <w:tc>
-          <w:tcPr>
-            <w:tcW w:w="6054" w:type="dxa"/>
-          </w:tcPr>
-          <w:p>
-            <w:pPr>
-              <w:ind w:firstLineChars="0" w:firstLine="0"/>
-              <w:rPr>
-                <w:b/>
-              </w:rPr>
-            </w:pPr>
-            <w:r>
-              <w:rPr>
-                <w:rFonts w:hint="eastAsia"/>
-              </w:rPr>
-              <w:t>T</w:t>
-            </w:r>
-            <w:r>
-              <w:t>he method simply change</w:t>
-            </w:r>
-            <w:r>
-              <w:t>s</w:t>
-            </w:r>
-            <w:r>
-              <w:t xml:space="preserve"> the whole state to</w:t>
-            </w:r>
-            <w:r>
-              <w:t xml:space="preserve"> the </w:t>
-            </w:r>
-            <w:r>
-              <w:t xml:space="preserve">initial </w:t>
-            </w:r>
-            <w:proofErr w:type="gramStart"/>
-            <w:r>
-              <w:t>state( empty</w:t>
-            </w:r>
-            <w:proofErr w:type="gramEnd"/>
-            <w:r>
-              <w:t xml:space="preserve"> value for all three values).</w:t>
-            </w:r>
-          </w:p>
-        </w:tc>
-      </w:tr>
-      <w:tr>
-        <w:tc>
-          <w:tcPr>
-            <w:tcW w:w="2222" w:type="dxa"/>
-            <w:vMerge/>
-          </w:tcPr>
-          <w:p>
-            <w:pPr>
-              <w:ind w:firstLineChars="0" w:firstLine="0"/>
-              <w:jc w:val="center"/>
-            </w:pPr>
-          </w:p>
-        </w:tc>
-        <w:tc>
-          <w:tcPr>
-            <w:tcW w:w="6054" w:type="dxa"/>
-          </w:tcPr>
-          <w:p>
-            <w:pPr>
-              <w:ind w:firstLineChars="0" w:firstLine="0"/>
-              <w:rPr>
-                <w:b/>
-              </w:rPr>
-            </w:pPr>
-            <w:r>
-              <w:rPr>
-                <w:rFonts w:hint="eastAsia"/>
-                <w:b/>
-              </w:rPr>
-              <w:t>P</w:t>
-            </w:r>
-            <w:r>
-              <w:rPr>
-                <w:b/>
-              </w:rPr>
-              <w:t>rogram Description Language</w:t>
-            </w:r>
-          </w:p>
-        </w:tc>
-      </w:tr>
-      <w:tr>
-        <w:tc>
-          <w:tcPr>
-            <w:tcW w:w="2222" w:type="dxa"/>
-            <w:vMerge/>
-          </w:tcPr>
-          <w:p>
-            <w:pPr>
-              <w:ind w:firstLineChars="0" w:firstLine="0"/>
-              <w:jc w:val="center"/>
-            </w:pPr>
-          </w:p>
-        </w:tc>
-        <w:tc>
-          <w:tcPr>
-            <w:tcW w:w="6054" w:type="dxa"/>
-          </w:tcPr>
-          <w:p>
-            <w:pPr>
-              <w:ind w:firstLineChars="0" w:firstLine="0"/>
-            </w:pPr>
-            <w:proofErr w:type="spellStart"/>
-            <w:r>
-              <w:t>state.value</w:t>
-            </w:r>
-            <w:proofErr w:type="spellEnd"/>
-            <w:r>
-              <w:t xml:space="preserve"> = </w:t>
-            </w:r>
-            <w:proofErr w:type="spellStart"/>
-            <w:r>
-              <w:t>initialStateValue</w:t>
-            </w:r>
-            <w:proofErr w:type="spellEnd"/>
+            <w:r>
+              <w:t xml:space="preserve"> state.</w:t>
+            </w:r>
+            <w:bookmarkStart w:id="0" w:name="_GoBack"/>
+            <w:bookmarkEnd w:id="0"/>
           </w:p>
         </w:tc>
       </w:tr>
@@ -4120,11 +3090,12 @@
         <w:rPr>
           <w:noProof/>
         </w:rPr>
+        <w:lastRenderedPageBreak/>
         <w:drawing>
           <wp:inline distT="0" distB="0" distL="0" distR="0">
-            <wp:extent cx="5274310" cy="4472940"/>
-            <wp:effectExtent l="0" t="0" r="2540" b="3810"/>
-            <wp:docPr id="2" name="圖片 2"/>
+            <wp:extent cx="5274310" cy="5250180"/>
+            <wp:effectExtent l="0" t="0" r="2540" b="7620"/>
+            <wp:docPr id="3" name="圖片 3"/>
             <wp:cNvGraphicFramePr>
               <a:graphicFrameLocks xmlns:a="http://schemas.openxmlformats.org/drawingml/2006/main" noChangeAspect="1"/>
             </wp:cNvGraphicFramePr>
@@ -4132,11 +3103,11 @@
               <a:graphicData uri="http://schemas.openxmlformats.org/drawingml/2006/picture">
                 <pic:pic xmlns:pic="http://schemas.openxmlformats.org/drawingml/2006/picture">
                   <pic:nvPicPr>
-                    <pic:cNvPr id="2" name="Architecture.drawio.png"/>
+                    <pic:cNvPr id="3" name="Architecture.drawio.png"/>
                     <pic:cNvPicPr/>
                   </pic:nvPicPr>
                   <pic:blipFill>
-                    <a:blip r:embed="rId6">
+                    <a:blip r:embed="rId7">
                       <a:extLst>
                         <a:ext uri="{28A0092B-C50C-407E-A947-70E740481C1C}">
                           <a14:useLocalDpi xmlns:a14="http://schemas.microsoft.com/office/drawing/2010/main" val="0"/>
@@ -4150,7 +3121,7 @@
                   <pic:spPr>
                     <a:xfrm>
                       <a:off x="0" y="0"/>
-                      <a:ext cx="5274310" cy="4472940"/>
+                      <a:ext cx="5274310" cy="5250180"/>
                     </a:xfrm>
                     <a:prstGeom prst="rect">
                       <a:avLst/>
@@ -4166,7 +3137,7 @@
     <w:p>
       <w:pPr>
         <w:pStyle w:val="a4"/>
-        <w:ind w:firstLine="400"/>
+        <w:ind w:firstLineChars="0" w:firstLine="0"/>
         <w:jc w:val="center"/>
       </w:pPr>
       <w:r>
@@ -4231,7 +3202,7 @@
       <w:r>
         <w:t xml:space="preserve">[1] </w:t>
       </w:r>
-      <w:hyperlink r:id="rId7" w:history="1">
+      <w:hyperlink r:id="rId8" w:history="1">
         <w:r>
           <w:rPr>
             <w:rStyle w:val="a6"/>
@@ -4293,7 +3264,7 @@
       <w:r>
         <w:t xml:space="preserve">2] </w:t>
       </w:r>
-      <w:hyperlink r:id="rId8" w:history="1">
+      <w:hyperlink r:id="rId9" w:history="1">
         <w:r>
           <w:rPr>
             <w:rStyle w:val="a6"/>
@@ -4315,7 +3286,7 @@
       <w:r>
         <w:t xml:space="preserve">3] </w:t>
       </w:r>
-      <w:hyperlink r:id="rId9" w:history="1">
+      <w:hyperlink r:id="rId10" w:history="1">
         <w:r>
           <w:rPr>
             <w:rStyle w:val="a6"/>
@@ -4337,7 +3308,7 @@
       <w:r>
         <w:t xml:space="preserve">4] </w:t>
       </w:r>
-      <w:hyperlink r:id="rId10" w:history="1">
+      <w:hyperlink r:id="rId11" w:history="1">
         <w:r>
           <w:rPr>
             <w:rStyle w:val="a6"/>
@@ -4359,7 +3330,7 @@
       <w:r>
         <w:t xml:space="preserve">5] </w:t>
       </w:r>
-      <w:hyperlink r:id="rId11" w:history="1">
+      <w:hyperlink r:id="rId12" w:history="1">
         <w:r>
           <w:rPr>
             <w:rStyle w:val="a6"/>
@@ -4395,7 +3366,7 @@
       <w:r>
         <w:t xml:space="preserve">6] </w:t>
       </w:r>
-      <w:hyperlink r:id="rId12" w:history="1">
+      <w:hyperlink r:id="rId13" w:history="1">
         <w:r>
           <w:rPr>
             <w:rStyle w:val="a6"/>
@@ -4417,7 +3388,7 @@
       <w:r>
         <w:t xml:space="preserve">7] </w:t>
       </w:r>
-      <w:hyperlink r:id="rId13" w:history="1">
+      <w:hyperlink r:id="rId14" w:history="1">
         <w:r>
           <w:rPr>
             <w:rStyle w:val="a6"/>
@@ -5631,4 +4602,16 @@
     </a:ext>
   </a:extLst>
 </a:theme>
+</file>
+
+<file path=customXml/item1.xml><?xml version="1.0" encoding="utf-8"?>
+<b:Sources xmlns:b="http://schemas.openxmlformats.org/officeDocument/2006/bibliography" xmlns="http://schemas.openxmlformats.org/officeDocument/2006/bibliography" SelectedStyle="\APASixthEditionOfficeOnline.xsl" StyleName="APA" Version="6"/>
+</file>
+
+<file path=customXml/itemProps1.xml><?xml version="1.0" encoding="utf-8"?>
+<ds:datastoreItem xmlns:ds="http://schemas.openxmlformats.org/officeDocument/2006/customXml" ds:itemID="{3857A6E6-0C93-4180-B4A9-EBA14844611E}">
+  <ds:schemaRefs>
+    <ds:schemaRef ds:uri="http://schemas.openxmlformats.org/officeDocument/2006/bibliography"/>
+  </ds:schemaRefs>
+</ds:datastoreItem>
 </file>
</xml_diff>